<commit_message>
Add coding standards note to Milestone 2 document
</commit_message>
<xml_diff>
--- a/milestone2.docx
+++ b/milestone2.docx
@@ -4,84 +4,70 @@
   <w:body>
     <w:p>
       <w:pPr>
-        <w:pStyle w:val="style41"/>
+        <w:pStyle w:val="style40"/>
         <w:jc w:val="center"/>
       </w:pPr>
       <w:r>
-        <w:rPr>
-          <w:sz w:val="48"/>
-        </w:rPr>
-      </w:r>
-    </w:p>
-    <w:p>
-      <w:pPr>
-        <w:pStyle w:val="style41"/>
+        <w:rPr/>
+      </w:r>
+    </w:p>
+    <w:p>
+      <w:pPr>
+        <w:pStyle w:val="style40"/>
         <w:jc w:val="center"/>
       </w:pPr>
       <w:r>
-        <w:rPr>
-          <w:sz w:val="48"/>
-        </w:rPr>
-      </w:r>
-    </w:p>
-    <w:p>
-      <w:pPr>
-        <w:pStyle w:val="style41"/>
+        <w:rPr/>
+      </w:r>
+    </w:p>
+    <w:p>
+      <w:pPr>
+        <w:pStyle w:val="style40"/>
         <w:jc w:val="center"/>
       </w:pPr>
       <w:r>
-        <w:rPr>
-          <w:sz w:val="48"/>
-        </w:rPr>
-      </w:r>
-    </w:p>
-    <w:p>
-      <w:pPr>
-        <w:pStyle w:val="style41"/>
+        <w:rPr/>
+      </w:r>
+    </w:p>
+    <w:p>
+      <w:pPr>
+        <w:pStyle w:val="style40"/>
         <w:jc w:val="center"/>
       </w:pPr>
       <w:r>
-        <w:rPr>
-          <w:sz w:val="48"/>
-        </w:rPr>
-      </w:r>
-    </w:p>
-    <w:p>
-      <w:pPr>
-        <w:pStyle w:val="style41"/>
+        <w:rPr/>
+      </w:r>
+    </w:p>
+    <w:p>
+      <w:pPr>
+        <w:pStyle w:val="style40"/>
         <w:jc w:val="center"/>
       </w:pPr>
       <w:r>
-        <w:rPr>
-          <w:sz w:val="48"/>
-        </w:rPr>
-      </w:r>
-    </w:p>
-    <w:p>
-      <w:pPr>
-        <w:pStyle w:val="style41"/>
+        <w:rPr/>
+      </w:r>
+    </w:p>
+    <w:p>
+      <w:pPr>
+        <w:pStyle w:val="style40"/>
         <w:jc w:val="center"/>
       </w:pPr>
       <w:r>
-        <w:rPr>
-          <w:sz w:val="48"/>
-        </w:rPr>
-      </w:r>
-    </w:p>
-    <w:p>
-      <w:pPr>
-        <w:pStyle w:val="style41"/>
+        <w:rPr/>
+      </w:r>
+    </w:p>
+    <w:p>
+      <w:pPr>
+        <w:pStyle w:val="style40"/>
         <w:jc w:val="center"/>
       </w:pPr>
       <w:r>
-        <w:rPr>
-          <w:sz w:val="48"/>
-        </w:rPr>
-      </w:r>
-    </w:p>
-    <w:p>
-      <w:pPr>
-        <w:pStyle w:val="style41"/>
+        <w:rPr/>
+      </w:r>
+    </w:p>
+    <w:p>
+      <w:pPr>
+        <w:pStyle w:val="style40"/>
         <w:jc w:val="center"/>
       </w:pPr>
       <w:r>
@@ -93,7 +79,7 @@
     </w:p>
     <w:p>
       <w:pPr>
-        <w:pStyle w:val="style42"/>
+        <w:pStyle w:val="style41"/>
         <w:jc w:val="center"/>
       </w:pPr>
       <w:r>
@@ -165,6 +151,10 @@
     <w:p>
       <w:pPr>
         <w:pStyle w:val="style1"/>
+        <w:numPr>
+          <w:ilvl w:val="0"/>
+          <w:numId w:val="1"/>
+        </w:numPr>
         <w:pageBreakBefore/>
       </w:pPr>
       <w:bookmarkStart w:id="0" w:name="_Toc290041157"/>
@@ -221,9 +211,13 @@
     <w:p>
       <w:pPr>
         <w:pStyle w:val="style1"/>
-      </w:pPr>
-      <w:bookmarkStart w:id="1" w:name="_Toc290041157"/>
-      <w:bookmarkStart w:id="2" w:name="_Toc290041158"/>
+        <w:numPr>
+          <w:ilvl w:val="0"/>
+          <w:numId w:val="1"/>
+        </w:numPr>
+      </w:pPr>
+      <w:bookmarkStart w:id="1" w:name="_Toc290041158"/>
+      <w:bookmarkStart w:id="2" w:name="_Toc2900411571"/>
       <w:bookmarkEnd w:id="1"/>
       <w:bookmarkEnd w:id="2"/>
       <w:r>
@@ -234,6 +228,10 @@
     <w:p>
       <w:pPr>
         <w:pStyle w:val="style1"/>
+        <w:numPr>
+          <w:ilvl w:val="0"/>
+          <w:numId w:val="1"/>
+        </w:numPr>
       </w:pPr>
       <w:r>
         <w:rPr/>
@@ -287,6 +285,45 @@
     <w:p>
       <w:pPr>
         <w:pStyle w:val="style1"/>
+        <w:numPr>
+          <w:ilvl w:val="0"/>
+          <w:numId w:val="1"/>
+        </w:numPr>
+      </w:pPr>
+      <w:r>
+        <w:rPr/>
+        <w:t>4 Coding standards</w:t>
+      </w:r>
+    </w:p>
+    <w:p>
+      <w:pPr>
+        <w:pStyle w:val="style30"/>
+        <w:jc w:val="left"/>
+      </w:pPr>
+      <w:r>
+        <w:rPr/>
+        <w:t xml:space="preserve">We will be following the normal Python coding standards, as set forth in </w:t>
+      </w:r>
+      <w:hyperlink r:id="rId3">
+        <w:r>
+          <w:rPr>
+            <w:rStyle w:val="style20"/>
+          </w:rPr>
+          <w:t>PEP 8</w:t>
+        </w:r>
+      </w:hyperlink>
+      <w:r>
+        <w:rPr/>
+        <w:t>.</w:t>
+      </w:r>
+    </w:p>
+    <w:p>
+      <w:pPr>
+        <w:pStyle w:val="style1"/>
+        <w:numPr>
+          <w:ilvl w:val="0"/>
+          <w:numId w:val="1"/>
+        </w:numPr>
       </w:pPr>
       <w:bookmarkStart w:id="3" w:name="_GoBack"/>
       <w:bookmarkEnd w:id="3"/>
@@ -313,11 +350,11 @@
           <w:right w:color="00000A" w:space="0" w:sz="4" w:val="single"/>
         </w:tblBorders>
         <w:jc w:val="left"/>
-        <w:tblInd w:type="dxa" w:w="270"/>
+        <w:tblInd w:type="dxa" w:w="162"/>
       </w:tblPr>
       <w:tblGrid>
         <w:gridCol w:w="900"/>
-        <w:gridCol w:w="6840"/>
+        <w:gridCol w:w="7739"/>
       </w:tblGrid>
       <w:tr>
         <w:trPr>
@@ -331,7 +368,7 @@
               <w:bottom w:color="00000A" w:space="0" w:sz="4" w:val="single"/>
               <w:right w:color="00000A" w:space="0" w:sz="4" w:val="single"/>
             </w:tcBorders>
-            <w:shd w:fill="auto"/>
+            <w:shd w:fill="FFFFFF"/>
             <w:tcW w:type="dxa" w:w="900"/>
             <w:tcMar>
               <w:top w:type="dxa" w:w="0"/>
@@ -359,8 +396,8 @@
               <w:bottom w:color="00000A" w:space="0" w:sz="4" w:val="single"/>
               <w:right w:color="00000A" w:space="0" w:sz="4" w:val="single"/>
             </w:tcBorders>
-            <w:shd w:fill="auto"/>
-            <w:tcW w:type="dxa" w:w="6840"/>
+            <w:shd w:fill="FFFFFF"/>
+            <w:tcW w:type="dxa" w:w="7739"/>
             <w:tcMar>
               <w:top w:type="dxa" w:w="0"/>
               <w:left w:type="dxa" w:w="108"/>
@@ -392,7 +429,7 @@
               <w:bottom w:color="00000A" w:space="0" w:sz="4" w:val="single"/>
               <w:right w:color="00000A" w:space="0" w:sz="4" w:val="single"/>
             </w:tcBorders>
-            <w:shd w:fill="auto"/>
+            <w:shd w:fill="FFFFFF"/>
             <w:tcW w:type="dxa" w:w="900"/>
             <w:tcMar>
               <w:top w:type="dxa" w:w="0"/>
@@ -420,8 +457,8 @@
               <w:bottom w:color="00000A" w:space="0" w:sz="4" w:val="single"/>
               <w:right w:color="00000A" w:space="0" w:sz="4" w:val="single"/>
             </w:tcBorders>
-            <w:shd w:fill="auto"/>
-            <w:tcW w:type="dxa" w:w="6840"/>
+            <w:shd w:fill="FFFFFF"/>
+            <w:tcW w:type="dxa" w:w="7739"/>
             <w:tcMar>
               <w:top w:type="dxa" w:w="0"/>
               <w:left w:type="dxa" w:w="108"/>
@@ -453,7 +490,7 @@
               <w:bottom w:color="00000A" w:space="0" w:sz="4" w:val="single"/>
               <w:right w:color="00000A" w:space="0" w:sz="4" w:val="single"/>
             </w:tcBorders>
-            <w:shd w:fill="auto"/>
+            <w:shd w:fill="FFFFFF"/>
             <w:tcW w:type="dxa" w:w="900"/>
             <w:tcMar>
               <w:top w:type="dxa" w:w="0"/>
@@ -481,8 +518,8 @@
               <w:bottom w:color="00000A" w:space="0" w:sz="4" w:val="single"/>
               <w:right w:color="00000A" w:space="0" w:sz="4" w:val="single"/>
             </w:tcBorders>
-            <w:shd w:fill="auto"/>
-            <w:tcW w:type="dxa" w:w="6840"/>
+            <w:shd w:fill="FFFFFF"/>
+            <w:tcW w:type="dxa" w:w="7739"/>
             <w:tcMar>
               <w:top w:type="dxa" w:w="0"/>
               <w:left w:type="dxa" w:w="108"/>
@@ -514,7 +551,7 @@
               <w:bottom w:color="00000A" w:space="0" w:sz="4" w:val="single"/>
               <w:right w:color="00000A" w:space="0" w:sz="4" w:val="single"/>
             </w:tcBorders>
-            <w:shd w:fill="auto"/>
+            <w:shd w:fill="FFFFFF"/>
             <w:tcW w:type="dxa" w:w="900"/>
             <w:tcMar>
               <w:top w:type="dxa" w:w="0"/>
@@ -542,8 +579,8 @@
               <w:bottom w:color="00000A" w:space="0" w:sz="4" w:val="single"/>
               <w:right w:color="00000A" w:space="0" w:sz="4" w:val="single"/>
             </w:tcBorders>
-            <w:shd w:fill="auto"/>
-            <w:tcW w:type="dxa" w:w="6840"/>
+            <w:shd w:fill="FFFFFF"/>
+            <w:tcW w:type="dxa" w:w="7739"/>
             <w:tcMar>
               <w:top w:type="dxa" w:w="0"/>
               <w:left w:type="dxa" w:w="108"/>
@@ -574,7 +611,7 @@
               <w:bottom w:color="00000A" w:space="0" w:sz="4" w:val="single"/>
               <w:right w:color="00000A" w:space="0" w:sz="4" w:val="single"/>
             </w:tcBorders>
-            <w:shd w:fill="auto"/>
+            <w:shd w:fill="FFFFFF"/>
             <w:tcW w:type="dxa" w:w="900"/>
             <w:tcMar>
               <w:top w:type="dxa" w:w="0"/>
@@ -602,8 +639,8 @@
               <w:bottom w:color="00000A" w:space="0" w:sz="4" w:val="single"/>
               <w:right w:color="00000A" w:space="0" w:sz="4" w:val="single"/>
             </w:tcBorders>
-            <w:shd w:fill="auto"/>
-            <w:tcW w:type="dxa" w:w="6840"/>
+            <w:shd w:fill="FFFFFF"/>
+            <w:tcW w:type="dxa" w:w="7739"/>
             <w:tcMar>
               <w:top w:type="dxa" w:w="0"/>
               <w:left w:type="dxa" w:w="108"/>
@@ -635,7 +672,7 @@
               <w:bottom w:color="00000A" w:space="0" w:sz="4" w:val="single"/>
               <w:right w:color="00000A" w:space="0" w:sz="4" w:val="single"/>
             </w:tcBorders>
-            <w:shd w:fill="auto"/>
+            <w:shd w:fill="FFFFFF"/>
             <w:tcW w:type="dxa" w:w="900"/>
             <w:tcMar>
               <w:top w:type="dxa" w:w="0"/>
@@ -663,8 +700,8 @@
               <w:bottom w:color="00000A" w:space="0" w:sz="4" w:val="single"/>
               <w:right w:color="00000A" w:space="0" w:sz="4" w:val="single"/>
             </w:tcBorders>
-            <w:shd w:fill="auto"/>
-            <w:tcW w:type="dxa" w:w="6840"/>
+            <w:shd w:fill="FFFFFF"/>
+            <w:tcW w:type="dxa" w:w="7739"/>
             <w:tcMar>
               <w:top w:type="dxa" w:w="0"/>
               <w:left w:type="dxa" w:w="108"/>
@@ -696,7 +733,7 @@
               <w:bottom w:color="00000A" w:space="0" w:sz="4" w:val="single"/>
               <w:right w:color="00000A" w:space="0" w:sz="4" w:val="single"/>
             </w:tcBorders>
-            <w:shd w:fill="auto"/>
+            <w:shd w:fill="FFFFFF"/>
             <w:tcW w:type="dxa" w:w="900"/>
             <w:tcMar>
               <w:top w:type="dxa" w:w="0"/>
@@ -724,8 +761,8 @@
               <w:bottom w:color="00000A" w:space="0" w:sz="4" w:val="single"/>
               <w:right w:color="00000A" w:space="0" w:sz="4" w:val="single"/>
             </w:tcBorders>
-            <w:shd w:fill="auto"/>
-            <w:tcW w:type="dxa" w:w="6840"/>
+            <w:shd w:fill="FFFFFF"/>
+            <w:tcW w:type="dxa" w:w="7739"/>
             <w:tcMar>
               <w:top w:type="dxa" w:w="0"/>
               <w:left w:type="dxa" w:w="108"/>
@@ -757,7 +794,7 @@
               <w:bottom w:color="00000A" w:space="0" w:sz="4" w:val="single"/>
               <w:right w:color="00000A" w:space="0" w:sz="4" w:val="single"/>
             </w:tcBorders>
-            <w:shd w:fill="auto"/>
+            <w:shd w:fill="FFFFFF"/>
             <w:tcW w:type="dxa" w:w="900"/>
             <w:tcMar>
               <w:top w:type="dxa" w:w="0"/>
@@ -785,8 +822,8 @@
               <w:bottom w:color="00000A" w:space="0" w:sz="4" w:val="single"/>
               <w:right w:color="00000A" w:space="0" w:sz="4" w:val="single"/>
             </w:tcBorders>
-            <w:shd w:fill="auto"/>
-            <w:tcW w:type="dxa" w:w="6840"/>
+            <w:shd w:fill="FFFFFF"/>
+            <w:tcW w:type="dxa" w:w="7739"/>
             <w:tcMar>
               <w:top w:type="dxa" w:w="0"/>
               <w:left w:type="dxa" w:w="108"/>
@@ -810,6 +847,13 @@
     <w:p>
       <w:pPr>
         <w:pStyle w:val="style0"/>
+        <w:jc w:val="left"/>
+        <w:widowControl/>
+        <w:tabs>
+          <w:tab w:leader="none" w:pos="709" w:val="left"/>
+        </w:tabs>
+        <w:suppressAutoHyphens w:val="true"/>
+        <w:spacing w:after="200" w:before="0" w:line="276" w:lineRule="atLeast"/>
       </w:pPr>
       <w:r>
         <w:rPr/>
@@ -821,7 +865,7 @@
       <w:textDirection w:val="lrTb"/>
       <w:pgNumType w:fmt="decimal"/>
       <w:type w:val="nextPage"/>
-      <w:footerReference r:id="rId3" w:type="default"/>
+      <w:footerReference r:id="rId4" w:type="default"/>
     </w:sectPr>
   </w:body>
 </w:document>
@@ -831,27 +875,12 @@
 <w:ftr xmlns:w="http://schemas.openxmlformats.org/wordprocessingml/2006/main">
   <w:p>
     <w:pPr>
-      <w:pStyle w:val="style44"/>
+      <w:pStyle w:val="style43"/>
       <w:jc w:val="right"/>
     </w:pPr>
-    <w:r>
-      <w:fldChar w:fldCharType="begin"/>
-    </w:r>
     <w:r>
       <w:rPr/>
-      <w:fldChar w:fldCharType="begin"/>
-    </w:r>
-    <w:r>
-      <w:instrText> PAGE </w:instrText>
-    </w:r>
-    <w:r>
-      <w:fldChar w:fldCharType="separate"/>
-    </w:r>
-    <w:r>
-      <w:t>3</w:t>
-    </w:r>
-    <w:r>
-      <w:fldChar w:fldCharType="end"/>
+      <w:t>-</w:t>
     </w:r>
   </w:p>
 </w:ftr>
@@ -960,7 +989,6 @@
       <w:pPr>
         <w:ind w:hanging="360" w:left="720"/>
       </w:pPr>
-      <w:rPr/>
     </w:lvl>
     <w:lvl w:ilvl="1">
       <w:start w:val="1"/>
@@ -970,77 +998,69 @@
       <w:pPr>
         <w:ind w:hanging="360" w:left="1080"/>
       </w:pPr>
-      <w:rPr/>
     </w:lvl>
     <w:lvl w:ilvl="2">
       <w:start w:val="1"/>
       <w:numFmt w:val="decimal"/>
       <w:lvlJc w:val="left"/>
-      <w:lvlText w:val="%3."/>
+      <w:lvlText w:val="%2.%3."/>
       <w:pPr>
         <w:ind w:hanging="360" w:left="1440"/>
       </w:pPr>
-      <w:rPr/>
     </w:lvl>
     <w:lvl w:ilvl="3">
       <w:start w:val="1"/>
       <w:numFmt w:val="decimal"/>
       <w:lvlJc w:val="left"/>
-      <w:lvlText w:val="%4."/>
+      <w:lvlText w:val="%2.%3.%4."/>
       <w:pPr>
         <w:ind w:hanging="360" w:left="1800"/>
       </w:pPr>
-      <w:rPr/>
     </w:lvl>
     <w:lvl w:ilvl="4">
       <w:start w:val="1"/>
       <w:numFmt w:val="decimal"/>
       <w:lvlJc w:val="left"/>
-      <w:lvlText w:val="%5."/>
+      <w:lvlText w:val="%2.%3.%4.%5."/>
       <w:pPr>
         <w:ind w:hanging="360" w:left="2160"/>
       </w:pPr>
-      <w:rPr/>
     </w:lvl>
     <w:lvl w:ilvl="5">
       <w:start w:val="1"/>
       <w:numFmt w:val="decimal"/>
       <w:lvlJc w:val="left"/>
-      <w:lvlText w:val="%6."/>
+      <w:lvlText w:val="%2.%3.%4.%5.%6."/>
       <w:pPr>
         <w:ind w:hanging="360" w:left="2520"/>
       </w:pPr>
-      <w:rPr/>
     </w:lvl>
     <w:lvl w:ilvl="6">
       <w:start w:val="1"/>
       <w:numFmt w:val="decimal"/>
       <w:lvlJc w:val="left"/>
-      <w:lvlText w:val="%7."/>
+      <w:lvlText w:val="%2.%3.%4.%5.%6.%7."/>
       <w:pPr>
         <w:ind w:hanging="360" w:left="2880"/>
       </w:pPr>
-      <w:rPr/>
     </w:lvl>
     <w:lvl w:ilvl="7">
       <w:start w:val="1"/>
       <w:numFmt w:val="decimal"/>
       <w:lvlJc w:val="left"/>
-      <w:lvlText w:val="%8."/>
+      <w:lvlText w:val="%2.%3.%4.%5.%6.%7.%8."/>
       <w:pPr>
         <w:ind w:hanging="360" w:left="3240"/>
       </w:pPr>
-      <w:rPr/>
     </w:lvl>
     <w:lvl w:ilvl="8">
       <w:start w:val="1"/>
       <w:numFmt w:val="decimal"/>
       <w:lvlJc w:val="left"/>
-      <w:lvlText w:val="%9."/>
+      <w:lvlText w:val="%2.%3.%4.%5.%6.%7.%8.%9."/>
       <w:pPr>
         <w:ind w:hanging="360" w:left="3600"/>
       </w:pPr>
-      <w:rPr/>
     </w:lvl>
   </w:abstractNum>
   <w:num w:numId="1">
@@ -1067,7 +1087,7 @@
       <w:spacing w:after="200" w:before="0" w:line="276" w:lineRule="atLeast"/>
     </w:pPr>
     <w:rPr>
-      <w:color w:val="auto"/>
+      <w:color w:val="00000A"/>
       <w:sz w:val="22"/>
       <w:szCs w:val="22"/>
       <w:rFonts w:ascii="Calibri" w:cs="" w:eastAsia="DejaVu Sans" w:hAnsi="Calibri"/>
@@ -1077,8 +1097,13 @@
   <w:style w:styleId="style1" w:type="paragraph">
     <w:name w:val="Heading 1"/>
     <w:basedOn w:val="style0"/>
-    <w:next w:val="style31"/>
-    <w:pPr>
+    <w:next w:val="style30"/>
+    <w:pPr>
+      <w:outlineLvl w:val="0"/>
+      <w:numPr>
+        <w:ilvl w:val="0"/>
+        <w:numId w:val="1"/>
+      </w:numPr>
       <w:keepNext/>
       <w:spacing w:after="0" w:before="480"/>
     </w:pPr>
@@ -1094,7 +1119,7 @@
   <w:style w:styleId="style2" w:type="paragraph">
     <w:name w:val="Heading 2"/>
     <w:basedOn w:val="style0"/>
-    <w:next w:val="style31"/>
+    <w:next w:val="style30"/>
     <w:pPr>
       <w:outlineLvl w:val="1"/>
       <w:numPr>
@@ -1116,7 +1141,7 @@
   <w:style w:styleId="style3" w:type="paragraph">
     <w:name w:val="Heading 3"/>
     <w:basedOn w:val="style0"/>
-    <w:next w:val="style31"/>
+    <w:next w:val="style30"/>
     <w:pPr>
       <w:outlineLvl w:val="2"/>
       <w:numPr>
@@ -1223,19 +1248,12 @@
   <w:style w:styleId="style28" w:type="character">
     <w:name w:val="ListLabel 1"/>
     <w:next w:val="style28"/>
-    <w:rPr>
-      <w:rFonts w:cs="Courier New"/>
-    </w:rPr>
-  </w:style>
-  <w:style w:styleId="style29" w:type="character">
-    <w:name w:val="Numbering Symbols"/>
-    <w:next w:val="style29"/>
-    <w:rPr/>
-  </w:style>
-  <w:style w:styleId="style30" w:type="paragraph">
+    <w:rPr/>
+  </w:style>
+  <w:style w:styleId="style29" w:type="paragraph">
     <w:name w:val="Heading"/>
     <w:basedOn w:val="style0"/>
-    <w:next w:val="style31"/>
+    <w:next w:val="style30"/>
     <w:pPr>
       <w:keepNext/>
       <w:spacing w:after="120" w:before="240"/>
@@ -1246,26 +1264,26 @@
       <w:rFonts w:ascii="Arial" w:cs="DejaVu Sans" w:eastAsia="DejaVu Sans" w:hAnsi="Arial"/>
     </w:rPr>
   </w:style>
+  <w:style w:styleId="style30" w:type="paragraph">
+    <w:name w:val="Text body"/>
+    <w:basedOn w:val="style0"/>
+    <w:next w:val="style30"/>
+    <w:pPr>
+      <w:spacing w:after="120" w:before="0"/>
+    </w:pPr>
+    <w:rPr/>
+  </w:style>
   <w:style w:styleId="style31" w:type="paragraph">
-    <w:name w:val="Text body"/>
-    <w:basedOn w:val="style0"/>
+    <w:name w:val="List"/>
+    <w:basedOn w:val="style30"/>
     <w:next w:val="style31"/>
-    <w:pPr>
-      <w:spacing w:after="120" w:before="0"/>
-    </w:pPr>
+    <w:pPr/>
     <w:rPr/>
   </w:style>
   <w:style w:styleId="style32" w:type="paragraph">
-    <w:name w:val="List"/>
-    <w:basedOn w:val="style31"/>
+    <w:name w:val="Caption"/>
+    <w:basedOn w:val="style0"/>
     <w:next w:val="style32"/>
-    <w:pPr/>
-    <w:rPr/>
-  </w:style>
-  <w:style w:styleId="style33" w:type="paragraph">
-    <w:name w:val="Caption"/>
-    <w:basedOn w:val="style0"/>
-    <w:next w:val="style33"/>
     <w:pPr>
       <w:suppressLineNumbers/>
       <w:spacing w:after="120" w:before="120"/>
@@ -1277,20 +1295,22 @@
       <w:iCs/>
     </w:rPr>
   </w:style>
+  <w:style w:styleId="style33" w:type="paragraph">
+    <w:name w:val="Index"/>
+    <w:basedOn w:val="style0"/>
+    <w:next w:val="style33"/>
+    <w:pPr>
+      <w:suppressLineNumbers/>
+    </w:pPr>
+    <w:rPr/>
+  </w:style>
   <w:style w:styleId="style34" w:type="paragraph">
-    <w:name w:val="Index"/>
-    <w:basedOn w:val="style0"/>
-    <w:next w:val="style34"/>
-    <w:pPr>
-      <w:suppressLineNumbers/>
-    </w:pPr>
-    <w:rPr/>
-  </w:style>
-  <w:style w:styleId="style35" w:type="paragraph">
     <w:name w:val="Contents Heading"/>
     <w:basedOn w:val="style1"/>
-    <w:next w:val="style35"/>
-    <w:pPr>
+    <w:next w:val="style34"/>
+    <w:pPr>
+      <w:outlineLvl w:val="9"/>
+      <w:ind w:hanging="0" w:left="0" w:right="0"/>
       <w:suppressLineNumbers/>
     </w:pPr>
     <w:rPr>
@@ -1300,17 +1320,17 @@
       <w:bCs/>
     </w:rPr>
   </w:style>
+  <w:style w:styleId="style35" w:type="paragraph">
+    <w:name w:val="Balloon Text"/>
+    <w:basedOn w:val="style0"/>
+    <w:next w:val="style35"/>
+    <w:pPr/>
+    <w:rPr/>
+  </w:style>
   <w:style w:styleId="style36" w:type="paragraph">
-    <w:name w:val="Balloon Text"/>
+    <w:name w:val="Contents 1"/>
     <w:basedOn w:val="style0"/>
     <w:next w:val="style36"/>
-    <w:pPr/>
-    <w:rPr/>
-  </w:style>
-  <w:style w:styleId="style37" w:type="paragraph">
-    <w:name w:val="Contents 1"/>
-    <w:basedOn w:val="style0"/>
-    <w:next w:val="style37"/>
     <w:pPr>
       <w:tabs>
         <w:tab w:leader="dot" w:pos="9350" w:val="right"/>
@@ -1320,43 +1340,43 @@
     </w:pPr>
     <w:rPr/>
   </w:style>
-  <w:style w:styleId="style38" w:type="paragraph">
+  <w:style w:styleId="style37" w:type="paragraph">
     <w:name w:val="Contents 2"/>
     <w:basedOn w:val="style0"/>
-    <w:next w:val="style38"/>
+    <w:next w:val="style37"/>
     <w:pPr>
       <w:tabs>
-        <w:tab w:leader="dot" w:pos="9909" w:val="right"/>
+        <w:tab w:leader="dot" w:pos="10129" w:val="right"/>
       </w:tabs>
       <w:ind w:hanging="0" w:left="220" w:right="0"/>
       <w:spacing w:after="100" w:before="0"/>
     </w:pPr>
     <w:rPr/>
   </w:style>
-  <w:style w:styleId="style39" w:type="paragraph">
+  <w:style w:styleId="style38" w:type="paragraph">
     <w:name w:val="Contents 3"/>
     <w:basedOn w:val="style0"/>
-    <w:next w:val="style39"/>
+    <w:next w:val="style38"/>
     <w:pPr>
       <w:tabs>
-        <w:tab w:leader="dot" w:pos="9846" w:val="right"/>
+        <w:tab w:leader="dot" w:pos="10286" w:val="right"/>
       </w:tabs>
       <w:ind w:hanging="0" w:left="440" w:right="0"/>
       <w:spacing w:after="100" w:before="0"/>
     </w:pPr>
     <w:rPr/>
   </w:style>
+  <w:style w:styleId="style39" w:type="paragraph">
+    <w:name w:val="List Paragraph"/>
+    <w:basedOn w:val="style0"/>
+    <w:next w:val="style39"/>
+    <w:pPr/>
+    <w:rPr/>
+  </w:style>
   <w:style w:styleId="style40" w:type="paragraph">
-    <w:name w:val="List Paragraph"/>
-    <w:basedOn w:val="style0"/>
-    <w:next w:val="style40"/>
-    <w:pPr/>
-    <w:rPr/>
-  </w:style>
-  <w:style w:styleId="style41" w:type="paragraph">
     <w:name w:val="Title"/>
     <w:basedOn w:val="style0"/>
-    <w:next w:val="style42"/>
+    <w:next w:val="style41"/>
     <w:pPr>
       <w:jc w:val="center"/>
       <w:pBdr>
@@ -1367,34 +1387,32 @@
     <w:rPr>
       <w:color w:val="17365D"/>
       <w:sz w:val="52"/>
-      <w:kern w:val="5"/>
       <w:b/>
       <w:szCs w:val="52"/>
       <w:bCs/>
       <w:rFonts w:ascii="Cambria" w:cs="" w:hAnsi="Cambria"/>
     </w:rPr>
   </w:style>
-  <w:style w:styleId="style42" w:type="paragraph">
+  <w:style w:styleId="style41" w:type="paragraph">
     <w:name w:val="Subtitle"/>
     <w:basedOn w:val="style0"/>
-    <w:next w:val="style31"/>
+    <w:next w:val="style30"/>
     <w:pPr>
       <w:jc w:val="center"/>
     </w:pPr>
     <w:rPr>
       <w:color w:val="4F81BD"/>
       <w:sz w:val="24"/>
-      <w:kern w:val="15"/>
       <w:i/>
       <w:szCs w:val="24"/>
       <w:iCs/>
       <w:rFonts w:ascii="Cambria" w:cs="" w:hAnsi="Cambria"/>
     </w:rPr>
   </w:style>
-  <w:style w:styleId="style43" w:type="paragraph">
+  <w:style w:styleId="style42" w:type="paragraph">
     <w:name w:val="Header"/>
     <w:basedOn w:val="style0"/>
-    <w:next w:val="style43"/>
+    <w:next w:val="style42"/>
     <w:pPr>
       <w:tabs>
         <w:tab w:leader="none" w:pos="4680" w:val="center"/>
@@ -1405,10 +1423,10 @@
     </w:pPr>
     <w:rPr/>
   </w:style>
-  <w:style w:styleId="style44" w:type="paragraph">
+  <w:style w:styleId="style43" w:type="paragraph">
     <w:name w:val="Footer"/>
     <w:basedOn w:val="style0"/>
-    <w:next w:val="style44"/>
+    <w:next w:val="style43"/>
     <w:pPr>
       <w:tabs>
         <w:tab w:leader="none" w:pos="4680" w:val="center"/>

</xml_diff>